<commit_message>
atualizando arquivo de registro
</commit_message>
<xml_diff>
--- a/gestao/MONTAGEM_DE_PC_Documentação_Registro.docx
+++ b/gestao/MONTAGEM_DE_PC_Documentação_Registro.docx
@@ -470,7 +470,7 @@
         </w:rPr>
       </w:pPr>
     </w:p>
-    <w:p xmlns:wp14="http://schemas.microsoft.com/office/word/2010/wordml" wp14:textId="5C7FD310">
+    <w:p xmlns:wp14="http://schemas.microsoft.com/office/word/2010/wordml" wp14:textId="1849205C">
       <w:pPr>
         <w:spacing w:before="7" w:line="360" w:lineRule="auto"/>
         <w:ind w:right="295"/>
@@ -497,7 +497,7 @@
         <w:t>Montagem de PC online</w:t>
       </w:r>
     </w:p>
-    <w:p xmlns:wp14="http://schemas.microsoft.com/office/word/2010/wordml" wp14:textId="150238FE">
+    <w:p xmlns:wp14="http://schemas.microsoft.com/office/word/2010/wordml" wp14:textId="4019682E">
       <w:pPr>
         <w:spacing w:line="360" w:lineRule="auto"/>
         <w:ind w:right="295"/>
@@ -524,7 +524,7 @@
         <w:t>20/05/2025</w:t>
       </w:r>
     </w:p>
-    <w:p xmlns:wp14="http://schemas.microsoft.com/office/word/2010/wordml" wp14:textId="287BF893">
+    <w:p xmlns:wp14="http://schemas.microsoft.com/office/word/2010/wordml" wp14:textId="14DC00A7">
       <w:pPr>
         <w:spacing w:line="360" w:lineRule="auto"/>
         <w:ind w:right="295"/>
@@ -545,71 +545,120 @@
       <w:r>
         <w:rPr>
           <w:rFonts w:ascii="Arial" w:hAnsi="Arial" w:cs="Arial"/>
+          <w:b w:val="1"/>
+          <w:bCs w:val="1"/>
+        </w:rPr>
+        <w:t>18</w:t>
+      </w:r>
+      <w:r>
+        <w:rPr>
+          <w:rFonts w:ascii="Arial" w:hAnsi="Arial" w:cs="Arial"/>
           <w:b w:val="0"/>
           <w:bCs w:val="0"/>
         </w:rPr>
-        <w:t>13/06/2025</w:t>
+        <w:t>/0</w:t>
+      </w:r>
+      <w:r>
+        <w:rPr>
+          <w:rFonts w:ascii="Arial" w:hAnsi="Arial" w:cs="Arial"/>
+          <w:b w:val="0"/>
+          <w:bCs w:val="0"/>
+        </w:rPr>
+        <w:t>7</w:t>
+      </w:r>
+      <w:r>
+        <w:rPr>
+          <w:rFonts w:ascii="Arial" w:hAnsi="Arial" w:cs="Arial"/>
+          <w:b w:val="0"/>
+          <w:bCs w:val="0"/>
+        </w:rPr>
+        <w:t>/2025</w:t>
       </w:r>
     </w:p>
-    <w:p xmlns:wp14="http://schemas.microsoft.com/office/word/2010/wordml" wp14:textId="77777777">
+    <w:p xmlns:wp14="http://schemas.microsoft.com/office/word/2010/wordml" wp14:textId="14416BC7">
       <w:pPr>
         <w:spacing w:before="117" w:line="360" w:lineRule="auto"/>
         <w:ind w:right="295"/>
         <w:rPr>
           <w:rFonts w:ascii="Arial" w:hAnsi="Arial" w:cs="Arial"/>
-          <w:b/>
+          <w:b w:val="0"/>
+          <w:bCs w:val="0"/>
         </w:rPr>
       </w:pPr>
-      <w:proofErr w:type="spellStart"/>
-      <w:r>
-        <w:rPr>
-          <w:rFonts w:ascii="Arial" w:hAnsi="Arial" w:cs="Arial"/>
-          <w:b/>
+      <w:r>
+        <w:rPr>
+          <w:rFonts w:ascii="Arial" w:hAnsi="Arial" w:cs="Arial"/>
+          <w:b w:val="1"/>
+          <w:bCs w:val="1"/>
         </w:rPr>
         <w:t>Algorítimo</w:t>
       </w:r>
-      <w:proofErr w:type="spellEnd"/>
-      <w:r>
-        <w:rPr>
-          <w:rFonts w:ascii="Arial" w:hAnsi="Arial" w:cs="Arial"/>
-          <w:b/>
+      <w:r>
+        <w:rPr>
+          <w:rFonts w:ascii="Arial" w:hAnsi="Arial" w:cs="Arial"/>
+          <w:b w:val="1"/>
+          <w:bCs w:val="1"/>
         </w:rPr>
         <w:t xml:space="preserve"> </w:t>
       </w:r>
-      <w:proofErr w:type="spellStart"/>
-      <w:r>
-        <w:rPr>
-          <w:rFonts w:ascii="Arial" w:hAnsi="Arial" w:cs="Arial"/>
-          <w:b/>
+      <w:r>
+        <w:rPr>
+          <w:rFonts w:ascii="Arial" w:hAnsi="Arial" w:cs="Arial"/>
+          <w:b w:val="1"/>
+          <w:bCs w:val="1"/>
         </w:rPr>
         <w:t>Hash</w:t>
       </w:r>
-      <w:proofErr w:type="spellEnd"/>
-      <w:r>
-        <w:rPr>
-          <w:rFonts w:ascii="Arial" w:hAnsi="Arial" w:cs="Arial"/>
-          <w:b/>
+      <w:r>
+        <w:rPr>
+          <w:rFonts w:ascii="Arial" w:hAnsi="Arial" w:cs="Arial"/>
+          <w:b w:val="1"/>
+          <w:bCs w:val="1"/>
         </w:rPr>
         <w:t>:</w:t>
       </w:r>
+      <w:r>
+        <w:rPr>
+          <w:rFonts w:ascii="Arial" w:hAnsi="Arial" w:cs="Arial"/>
+          <w:b w:val="1"/>
+          <w:bCs w:val="1"/>
+        </w:rPr>
+        <w:t xml:space="preserve"> </w:t>
+      </w:r>
+      <w:r>
+        <w:rPr>
+          <w:rFonts w:ascii="Arial" w:hAnsi="Arial" w:cs="Arial"/>
+          <w:b w:val="0"/>
+          <w:bCs w:val="0"/>
+        </w:rPr>
+        <w:t>SHA512</w:t>
+      </w:r>
     </w:p>
-    <w:p xmlns:wp14="http://schemas.microsoft.com/office/word/2010/wordml" wp14:textId="4C505B02">
+    <w:p xmlns:wp14="http://schemas.microsoft.com/office/word/2010/wordml" wp14:textId="1ADADE82">
       <w:pPr>
         <w:spacing w:before="119" w:line="360" w:lineRule="auto"/>
         <w:ind w:right="295"/>
         <w:rPr>
           <w:rFonts w:ascii="Arial" w:hAnsi="Arial" w:cs="Arial"/>
+          <w:b w:val="0"/>
+          <w:bCs w:val="0"/>
+        </w:rPr>
+      </w:pPr>
+      <w:r>
+        <w:rPr>
+          <w:rFonts w:ascii="Arial" w:hAnsi="Arial" w:cs="Arial"/>
           <w:b w:val="1"/>
           <w:bCs w:val="1"/>
         </w:rPr>
-      </w:pPr>
+        <w:t xml:space="preserve">Resumo digital </w:t>
+      </w:r>
       <w:r>
         <w:rPr>
           <w:rFonts w:ascii="Arial" w:hAnsi="Arial" w:cs="Arial"/>
           <w:b w:val="1"/>
           <w:bCs w:val="1"/>
         </w:rPr>
-        <w:t xml:space="preserve">Resumo digital </w:t>
+        <w:t>Hash</w:t>
       </w:r>
       <w:r>
         <w:rPr>
@@ -617,7 +666,7 @@
           <w:b w:val="1"/>
           <w:bCs w:val="1"/>
         </w:rPr>
-        <w:t>Hash</w:t>
+        <w:t>:</w:t>
       </w:r>
       <w:r>
         <w:rPr>
@@ -625,18 +674,18 @@
           <w:b w:val="1"/>
           <w:bCs w:val="1"/>
         </w:rPr>
-        <w:t>:</w:t>
-      </w:r>
-      <w:r>
-        <w:rPr>
-          <w:rFonts w:ascii="Arial" w:hAnsi="Arial" w:cs="Arial"/>
-          <w:b w:val="1"/>
-          <w:bCs w:val="1"/>
-        </w:rPr>
         <w:t xml:space="preserve"> </w:t>
       </w:r>
+      <w:r>
+        <w:rPr>
+          <w:rFonts w:ascii="Arial" w:hAnsi="Arial" w:cs="Arial"/>
+          <w:b w:val="0"/>
+          <w:bCs w:val="0"/>
+        </w:rPr>
+        <w:t>274af1d3a3b81e16cecff3f9892e07c30883eed88e28e4dffa585a878aec5ccf7de3f64dbffc217330adf8a4713400b501048dc3e26645716669910204f848d4.</w:t>
+      </w:r>
     </w:p>
-    <w:p xmlns:wp14="http://schemas.microsoft.com/office/word/2010/wordml" wp14:textId="6FE85615">
+    <w:p xmlns:wp14="http://schemas.microsoft.com/office/word/2010/wordml" wp14:textId="406866A5">
       <w:pPr>
         <w:spacing w:before="115" w:line="360" w:lineRule="auto"/>
         <w:ind w:right="295"/>
@@ -660,7 +709,7 @@
           <w:b w:val="0"/>
           <w:bCs w:val="0"/>
         </w:rPr>
-        <w:t>Python</w:t>
+        <w:t>Typescript</w:t>
       </w:r>
     </w:p>
     <w:p xmlns:wp14="http://schemas.microsoft.com/office/word/2010/wordml" wp14:textId="1CFBE051">
@@ -5378,7 +5427,7 @@
         </w:rPr>
       </w:pPr>
     </w:p>
-    <w:p xmlns:wp14="http://schemas.microsoft.com/office/word/2010/wordml" wp14:textId="3FE1E787">
+    <w:p xmlns:wp14="http://schemas.microsoft.com/office/word/2010/wordml" wp14:textId="11BC55C3">
       <w:pPr>
         <w:jc w:val="center"/>
         <w:rPr>
@@ -5401,7 +5450,13 @@
         <w:rPr>
           <w:rFonts w:ascii="Arial" w:hAnsi="Arial" w:cs="Arial"/>
         </w:rPr>
-        <w:t>13</w:t>
+        <w:t>1</w:t>
+      </w:r>
+      <w:r>
+        <w:rPr>
+          <w:rFonts w:ascii="Arial" w:hAnsi="Arial" w:cs="Arial"/>
+        </w:rPr>
+        <w:t>8</w:t>
       </w:r>
       <w:r>
         <w:rPr>
@@ -5419,7 +5474,19 @@
         <w:rPr>
           <w:rFonts w:ascii="Arial" w:hAnsi="Arial" w:cs="Arial"/>
         </w:rPr>
-        <w:t xml:space="preserve">junho </w:t>
+        <w:t>ju</w:t>
+      </w:r>
+      <w:r>
+        <w:rPr>
+          <w:rFonts w:ascii="Arial" w:hAnsi="Arial" w:cs="Arial"/>
+        </w:rPr>
+        <w:t>lh</w:t>
+      </w:r>
+      <w:r>
+        <w:rPr>
+          <w:rFonts w:ascii="Arial" w:hAnsi="Arial" w:cs="Arial"/>
+        </w:rPr>
+        <w:t xml:space="preserve">o </w:t>
       </w:r>
       <w:r>
         <w:rPr>
@@ -5468,6 +5535,7 @@
       <w:pPr>
         <w:rPr>
           <w:rFonts w:ascii="Arial" w:hAnsi="Arial" w:cs="Arial"/>
+          <w:u w:val="single"/>
         </w:rPr>
       </w:pPr>
     </w:p>
@@ -6310,7 +6378,7 @@
 </file>
 
 <file path=word/theme/theme1.xml><?xml version="1.0" encoding="utf-8"?>
-<a:theme xmlns:a="http://schemas.openxmlformats.org/drawingml/2006/main" name="Tema do Office">
+<a:theme xmlns:a="http://schemas.openxmlformats.org/drawingml/2006/main" xmlns:thm15="http://schemas.microsoft.com/office/thememl/2012/main" name="Tema do Office">
   <a:themeElements>
     <a:clrScheme name="Office">
       <a:dk1>

</xml_diff>